<commit_message>
change description and definition of CI/CD tool
</commit_message>
<xml_diff>
--- a/Milestone 2/s20-56.docx
+++ b/Milestone 2/s20-56.docx
@@ -4,7 +4,7 @@
   <w:body>
     <w:p>
       <w:pPr>
-        <w:pStyle w:val="Normal1"/>
+        <w:pStyle w:val="LOnormal"/>
         <w:rPr>
           <w:i/>
           <w:i/>
@@ -26,7 +26,7 @@
     </w:p>
     <w:p>
       <w:pPr>
-        <w:pStyle w:val="Normal1"/>
+        <w:pStyle w:val="LOnormal"/>
         <w:rPr>
           <w:color w:val="333333"/>
           <w:sz w:val="24"/>
@@ -56,7 +56,7 @@
     </w:p>
     <w:p>
       <w:pPr>
-        <w:pStyle w:val="Normal1"/>
+        <w:pStyle w:val="LOnormal"/>
         <w:rPr>
           <w:color w:val="333333"/>
           <w:sz w:val="24"/>
@@ -86,7 +86,7 @@
     </w:p>
     <w:p>
       <w:pPr>
-        <w:pStyle w:val="Normal1"/>
+        <w:pStyle w:val="LOnormal"/>
         <w:rPr>
           <w:color w:val="333333"/>
           <w:sz w:val="24"/>
@@ -105,7 +105,7 @@
     </w:p>
     <w:p>
       <w:pPr>
-        <w:pStyle w:val="Normal1"/>
+        <w:pStyle w:val="LOnormal"/>
         <w:rPr>
           <w:color w:val="333333"/>
           <w:sz w:val="24"/>
@@ -120,46 +120,7 @@
           <w:szCs w:val="24"/>
           <w:highlight w:val="white"/>
         </w:rPr>
-        <w:t xml:space="preserve">Narzędziem który będziemy używać aby zapewnić sprawne CI/CD będzie </w:t>
-      </w:r>
-      <w:r>
-        <w:rPr>
-          <w:b/>
-          <w:color w:val="333333"/>
-          <w:sz w:val="24"/>
-          <w:szCs w:val="24"/>
-          <w:highlight w:val="white"/>
-        </w:rPr>
-        <w:t>jenkins</w:t>
-      </w:r>
-      <w:r>
-        <w:rPr>
-          <w:color w:val="333333"/>
-          <w:sz w:val="24"/>
-          <w:szCs w:val="24"/>
-          <w:highlight w:val="white"/>
-        </w:rPr>
-        <w:t>. Jenkins będzie automatycznie budował oraz uruchamiał testy na 3 gałęziach w naszym repozytorium odpowiadającym wcześniej zdefiniowanych środowiskach czyli na master, test i dev. Jeśli testy przejdą to odpowiedni build zostanie automatycznie wdrożony na odpowiednie środowisko.</w:t>
-      </w:r>
-    </w:p>
-    <w:p>
-      <w:pPr>
-        <w:pStyle w:val="Normal1"/>
-        <w:rPr>
-          <w:color w:val="333333"/>
-          <w:sz w:val="24"/>
-          <w:szCs w:val="24"/>
-          <w:highlight w:val="white"/>
-        </w:rPr>
-      </w:pPr>
-      <w:r>
-        <w:rPr>
-          <w:color w:val="333333"/>
-          <w:sz w:val="24"/>
-          <w:szCs w:val="24"/>
-          <w:highlight w:val="white"/>
-        </w:rPr>
-        <w:t>Dodatkowo możemy zintegrować Jenkisna z githubem tak aby blokował pull request jeśli build lub testy się nie powiodą.</w:t>
+        <w:t>Wybrane przez nas narzędzie będzie automatycznie budowało I uruchamiało testy na gałęziach main I dev. Wszelkie pull reguesty na main lub dev będą blokowane jeśli nie przejdą testy. Jeśli testy przejdą to build aplikacji zostanie wdrożony na odpowiednie środowisko.</w:t>
       </w:r>
     </w:p>
     <w:sectPr>
@@ -181,7 +142,6 @@
     <w:rPrDefault>
       <w:rPr>
         <w:rFonts w:ascii="Arial" w:hAnsi="Arial" w:eastAsia="Arial" w:cs="Arial"/>
-        <w:sz w:val="22"/>
         <w:szCs w:val="22"/>
         <w:lang w:val="en-US" w:eastAsia="zh-CN" w:bidi="hi-IN"/>
       </w:rPr>
@@ -197,6 +157,7 @@
     <w:qFormat/>
     <w:pPr>
       <w:widowControl/>
+      <w:suppressAutoHyphens w:val="true"/>
       <w:bidi w:val="0"/>
       <w:spacing w:lineRule="auto" w:line="276" w:before="0" w:after="0"/>
       <w:jc w:val="left"/>
@@ -212,8 +173,8 @@
   </w:style>
   <w:style w:type="paragraph" w:styleId="Heading1">
     <w:name w:val="Heading 1"/>
-    <w:basedOn w:val="Normal1"/>
-    <w:next w:val="Normal1"/>
+    <w:basedOn w:val="LOnormal"/>
+    <w:next w:val="LOnormal"/>
     <w:qFormat/>
     <w:pPr>
       <w:keepNext w:val="true"/>
@@ -228,8 +189,8 @@
   </w:style>
   <w:style w:type="paragraph" w:styleId="Heading2">
     <w:name w:val="Heading 2"/>
-    <w:basedOn w:val="Normal1"/>
-    <w:next w:val="Normal1"/>
+    <w:basedOn w:val="LOnormal"/>
+    <w:next w:val="LOnormal"/>
     <w:qFormat/>
     <w:pPr>
       <w:keepNext w:val="true"/>
@@ -245,8 +206,8 @@
   </w:style>
   <w:style w:type="paragraph" w:styleId="Heading3">
     <w:name w:val="Heading 3"/>
-    <w:basedOn w:val="Normal1"/>
-    <w:next w:val="Normal1"/>
+    <w:basedOn w:val="LOnormal"/>
+    <w:next w:val="LOnormal"/>
     <w:qFormat/>
     <w:pPr>
       <w:keepNext w:val="true"/>
@@ -263,8 +224,8 @@
   </w:style>
   <w:style w:type="paragraph" w:styleId="Heading4">
     <w:name w:val="Heading 4"/>
-    <w:basedOn w:val="Normal1"/>
-    <w:next w:val="Normal1"/>
+    <w:basedOn w:val="LOnormal"/>
+    <w:next w:val="LOnormal"/>
     <w:qFormat/>
     <w:pPr>
       <w:keepNext w:val="true"/>
@@ -280,8 +241,8 @@
   </w:style>
   <w:style w:type="paragraph" w:styleId="Heading5">
     <w:name w:val="Heading 5"/>
-    <w:basedOn w:val="Normal1"/>
-    <w:next w:val="Normal1"/>
+    <w:basedOn w:val="LOnormal"/>
+    <w:next w:val="LOnormal"/>
     <w:qFormat/>
     <w:pPr>
       <w:keepNext w:val="true"/>
@@ -297,8 +258,8 @@
   </w:style>
   <w:style w:type="paragraph" w:styleId="Heading6">
     <w:name w:val="Heading 6"/>
-    <w:basedOn w:val="Normal1"/>
-    <w:next w:val="Normal1"/>
+    <w:basedOn w:val="LOnormal"/>
+    <w:next w:val="LOnormal"/>
     <w:qFormat/>
     <w:pPr>
       <w:keepNext w:val="true"/>
@@ -371,11 +332,12 @@
       <w:rFonts w:cs="Lohit Devanagari"/>
     </w:rPr>
   </w:style>
-  <w:style w:type="paragraph" w:styleId="Normal1" w:default="1">
+  <w:style w:type="paragraph" w:styleId="LOnormal" w:default="1">
     <w:name w:val="LO-normal"/>
     <w:qFormat/>
     <w:pPr>
       <w:widowControl/>
+      <w:suppressAutoHyphens w:val="true"/>
       <w:bidi w:val="0"/>
       <w:spacing w:lineRule="auto" w:line="276" w:before="0" w:after="0"/>
       <w:jc w:val="left"/>
@@ -391,8 +353,8 @@
   </w:style>
   <w:style w:type="paragraph" w:styleId="Title">
     <w:name w:val="Title"/>
-    <w:basedOn w:val="Normal1"/>
-    <w:next w:val="Normal1"/>
+    <w:basedOn w:val="LOnormal"/>
+    <w:next w:val="LOnormal"/>
     <w:qFormat/>
     <w:pPr>
       <w:keepNext w:val="true"/>
@@ -407,8 +369,8 @@
   </w:style>
   <w:style w:type="paragraph" w:styleId="Subtitle">
     <w:name w:val="Subtitle"/>
-    <w:basedOn w:val="Normal1"/>
-    <w:next w:val="Normal1"/>
+    <w:basedOn w:val="LOnormal"/>
+    <w:next w:val="LOnormal"/>
     <w:qFormat/>
     <w:pPr>
       <w:keepNext w:val="true"/>

</xml_diff>